<commit_message>
merchnat find all public
</commit_message>
<xml_diff>
--- a/API Documentation.docx
+++ b/API Documentation.docx
@@ -143,7 +143,7 @@
           <w:sz w:val="24"/>
           <w:szCs w:val="24"/>
         </w:rPr>
-        <w:t xml:space="preserve">    readonly username: string;</w:t>
+        <w:t xml:space="preserve">    username: string;</w:t>
       </w:r>
     </w:p>
     <w:p>
@@ -159,7 +159,7 @@
           <w:sz w:val="24"/>
           <w:szCs w:val="24"/>
         </w:rPr>
-        <w:t xml:space="preserve">    readonly password: string;</w:t>
+        <w:t xml:space="preserve">    password: string;</w:t>
       </w:r>
     </w:p>
     <w:p>
@@ -175,7 +175,7 @@
           <w:sz w:val="24"/>
           <w:szCs w:val="24"/>
         </w:rPr>
-        <w:t xml:space="preserve">    readonly email: string;</w:t>
+        <w:t xml:space="preserve">    email: string;</w:t>
       </w:r>
     </w:p>
     <w:p>
@@ -191,7 +191,7 @@
           <w:sz w:val="24"/>
           <w:szCs w:val="24"/>
         </w:rPr>
-        <w:t xml:space="preserve">    readonly mobileNo: string;</w:t>
+        <w:t xml:space="preserve">    mobileNo: string;</w:t>
       </w:r>
     </w:p>
     <w:p>
@@ -207,7 +207,7 @@
           <w:sz w:val="24"/>
           <w:szCs w:val="24"/>
         </w:rPr>
-        <w:t xml:space="preserve">    readonly addressLine1: string;</w:t>
+        <w:t xml:space="preserve">    addressLine1: string;</w:t>
       </w:r>
       <w:r>
         <w:rPr>
@@ -246,7 +246,7 @@
           <w:sz w:val="24"/>
           <w:szCs w:val="24"/>
         </w:rPr>
-        <w:t xml:space="preserve">    readonly addressLine2: string;</w:t>
+        <w:t xml:space="preserve">    addressLine2: string;</w:t>
       </w:r>
       <w:r>
         <w:rPr>
@@ -285,7 +285,7 @@
           <w:sz w:val="24"/>
           <w:szCs w:val="24"/>
         </w:rPr>
-        <w:t xml:space="preserve">    readonly type: string;</w:t>
+        <w:t xml:space="preserve">    type: string;</w:t>
       </w:r>
       <w:r>
         <w:rPr>
@@ -324,7 +324,7 @@
           <w:sz w:val="24"/>
           <w:szCs w:val="24"/>
         </w:rPr>
-        <w:t xml:space="preserve">    readonly image: string;</w:t>
+        <w:t xml:space="preserve">    image: string;</w:t>
       </w:r>
       <w:r>
         <w:rPr>
@@ -356,7 +356,7 @@
           <w:sz w:val="24"/>
           <w:szCs w:val="24"/>
         </w:rPr>
-        <w:t xml:space="preserve">    readonly deleted: boolean;</w:t>
+        <w:t xml:space="preserve">    deleted: boolean;</w:t>
       </w:r>
       <w:r>
         <w:rPr>
@@ -578,601 +578,12 @@
           <w:szCs w:val="24"/>
         </w:rPr>
         <w:tab/>
-        <w:t xml:space="preserve">Data example: </w:t>
-      </w:r>
-      <w:r>
-        <w:rPr>
-          <w:sz w:val="24"/>
-          <w:szCs w:val="24"/>
-        </w:rPr>
-        <w:t>{"username": "admin",</w:t>
-      </w:r>
-    </w:p>
-    <w:p>
-      <w:r>
-        <w:rPr>
-          <w:sz w:val="24"/>
-          <w:szCs w:val="24"/>
-        </w:rPr>
-        <w:t xml:space="preserve">    </w:t>
-      </w:r>
-      <w:r>
-        <w:rPr>
-          <w:sz w:val="24"/>
-          <w:szCs w:val="24"/>
-        </w:rPr>
-        <w:tab/>
-      </w:r>
-      <w:r>
-        <w:rPr>
-          <w:sz w:val="24"/>
-          <w:szCs w:val="24"/>
-        </w:rPr>
-        <w:tab/>
-      </w:r>
-      <w:r>
-        <w:rPr>
-          <w:sz w:val="24"/>
-          <w:szCs w:val="24"/>
-        </w:rPr>
-        <w:tab/>
-      </w:r>
-      <w:r>
-        <w:rPr>
-          <w:sz w:val="24"/>
-          <w:szCs w:val="24"/>
-        </w:rPr>
-        <w:t>"password": "abc123</w:t>
-      </w:r>
-      <w:r>
-        <w:rPr>
-          <w:sz w:val="24"/>
-          <w:szCs w:val="24"/>
-        </w:rPr>
-        <w:t>”}</w:t>
-      </w:r>
-    </w:p>
-    <w:p>
-      <w:pPr>
-        <w:rPr>
-          <w:sz w:val="24"/>
-          <w:szCs w:val="24"/>
-        </w:rPr>
-      </w:pPr>
-      <w:r>
-        <w:rPr>
-          <w:sz w:val="24"/>
-          <w:szCs w:val="24"/>
-        </w:rPr>
-        <w:tab/>
-      </w:r>
-      <w:r>
-        <w:rPr>
-          <w:sz w:val="24"/>
-          <w:szCs w:val="24"/>
-        </w:rPr>
-        <w:t xml:space="preserve">url: </w:t>
-      </w:r>
-      <w:r>
-        <w:rPr>
-          <w:sz w:val="24"/>
-          <w:szCs w:val="24"/>
-        </w:rPr>
-        <w:t>http://</w:t>
-      </w:r>
-      <w:r>
-        <w:rPr>
-          <w:sz w:val="24"/>
-          <w:szCs w:val="24"/>
-        </w:rPr>
-        <w:t>localhost:3000/auth/login</w:t>
-      </w:r>
-    </w:p>
-    <w:p>
-      <w:pPr>
-        <w:rPr>
-          <w:sz w:val="24"/>
-          <w:szCs w:val="24"/>
-        </w:rPr>
-      </w:pPr>
-      <w:r>
-        <w:rPr>
-          <w:sz w:val="24"/>
-          <w:szCs w:val="24"/>
-        </w:rPr>
-        <w:tab/>
-      </w:r>
-    </w:p>
-    <w:p>
-      <w:pPr>
-        <w:rPr>
-          <w:sz w:val="24"/>
-          <w:szCs w:val="24"/>
-        </w:rPr>
-      </w:pPr>
-      <w:r>
-        <w:rPr>
-          <w:sz w:val="24"/>
-          <w:szCs w:val="24"/>
-        </w:rPr>
-        <w:t xml:space="preserve">*login request returns a token. Use that token in </w:t>
-      </w:r>
-      <w:r>
-        <w:rPr>
-          <w:b/>
-          <w:bCs/>
-          <w:sz w:val="24"/>
-          <w:szCs w:val="24"/>
-        </w:rPr>
-        <w:t>authorization</w:t>
-      </w:r>
-      <w:r>
-        <w:rPr>
-          <w:sz w:val="24"/>
-          <w:szCs w:val="24"/>
-        </w:rPr>
-        <w:t xml:space="preserve"> as </w:t>
-      </w:r>
-      <w:r>
-        <w:rPr>
-          <w:b/>
-          <w:bCs/>
-          <w:sz w:val="24"/>
-          <w:szCs w:val="24"/>
-        </w:rPr>
-        <w:t>Bearer Token</w:t>
-      </w:r>
-      <w:r>
-        <w:rPr>
-          <w:sz w:val="24"/>
-          <w:szCs w:val="24"/>
-        </w:rPr>
-        <w:t xml:space="preserve"> type in every request you make.</w:t>
-      </w:r>
-    </w:p>
-    <w:p>
-      <w:pPr>
-        <w:rPr>
-          <w:sz w:val="24"/>
-          <w:szCs w:val="24"/>
-        </w:rPr>
-      </w:pPr>
-    </w:p>
-    <w:p>
-      <w:pPr>
-        <w:rPr>
-          <w:b/>
-          <w:bCs/>
-          <w:sz w:val="24"/>
-          <w:szCs w:val="24"/>
-          <w:u w:val="single"/>
-        </w:rPr>
-      </w:pPr>
-    </w:p>
-    <w:p>
-      <w:pPr>
-        <w:rPr>
-          <w:b/>
-          <w:bCs/>
-          <w:sz w:val="24"/>
-          <w:szCs w:val="24"/>
-          <w:u w:val="single"/>
-        </w:rPr>
-      </w:pPr>
-    </w:p>
-    <w:p>
-      <w:pPr>
-        <w:rPr>
-          <w:b/>
-          <w:bCs/>
-          <w:sz w:val="24"/>
-          <w:szCs w:val="24"/>
-          <w:u w:val="single"/>
-        </w:rPr>
-      </w:pPr>
-    </w:p>
-    <w:p>
-      <w:pPr>
-        <w:rPr>
-          <w:b/>
-          <w:bCs/>
-          <w:sz w:val="24"/>
-          <w:szCs w:val="24"/>
-          <w:u w:val="single"/>
-        </w:rPr>
-      </w:pPr>
-    </w:p>
-    <w:p>
-      <w:pPr>
-        <w:rPr>
-          <w:b/>
-          <w:bCs/>
-          <w:sz w:val="24"/>
-          <w:szCs w:val="24"/>
-          <w:u w:val="single"/>
-        </w:rPr>
-      </w:pPr>
-    </w:p>
-    <w:p>
-      <w:pPr>
-        <w:rPr>
-          <w:b/>
-          <w:bCs/>
-          <w:sz w:val="24"/>
-          <w:szCs w:val="24"/>
-          <w:u w:val="single"/>
-        </w:rPr>
-      </w:pPr>
-    </w:p>
-    <w:p>
-      <w:pPr>
-        <w:rPr>
-          <w:b/>
-          <w:bCs/>
-          <w:sz w:val="24"/>
-          <w:szCs w:val="24"/>
-          <w:u w:val="single"/>
-        </w:rPr>
-      </w:pPr>
-    </w:p>
-    <w:p>
-      <w:pPr>
-        <w:rPr>
-          <w:b/>
-          <w:bCs/>
-          <w:sz w:val="24"/>
-          <w:szCs w:val="24"/>
-          <w:u w:val="single"/>
-        </w:rPr>
-      </w:pPr>
-    </w:p>
-    <w:p>
-      <w:pPr>
-        <w:rPr>
-          <w:b/>
-          <w:bCs/>
-          <w:sz w:val="24"/>
-          <w:szCs w:val="24"/>
-          <w:u w:val="single"/>
-        </w:rPr>
-      </w:pPr>
-    </w:p>
-    <w:p>
-      <w:pPr>
-        <w:rPr>
-          <w:b/>
-          <w:bCs/>
-          <w:sz w:val="24"/>
-          <w:szCs w:val="24"/>
-          <w:u w:val="single"/>
-        </w:rPr>
-      </w:pPr>
-    </w:p>
-    <w:p>
-      <w:pPr>
-        <w:rPr>
-          <w:b/>
-          <w:bCs/>
-          <w:sz w:val="24"/>
-          <w:szCs w:val="24"/>
-          <w:u w:val="single"/>
-        </w:rPr>
-      </w:pPr>
-    </w:p>
-    <w:p>
-      <w:pPr>
-        <w:rPr>
-          <w:b/>
-          <w:bCs/>
-          <w:sz w:val="24"/>
-          <w:szCs w:val="24"/>
-          <w:u w:val="single"/>
-        </w:rPr>
-      </w:pPr>
-    </w:p>
-    <w:p>
-      <w:pPr>
-        <w:rPr>
-          <w:b/>
-          <w:bCs/>
-          <w:sz w:val="24"/>
-          <w:szCs w:val="24"/>
-          <w:u w:val="single"/>
-        </w:rPr>
-      </w:pPr>
-    </w:p>
-    <w:p>
-      <w:pPr>
-        <w:rPr>
-          <w:b/>
-          <w:bCs/>
-          <w:sz w:val="24"/>
-          <w:szCs w:val="24"/>
-          <w:u w:val="single"/>
-        </w:rPr>
-      </w:pPr>
-    </w:p>
-    <w:p>
-      <w:pPr>
-        <w:rPr>
-          <w:b/>
-          <w:bCs/>
-          <w:sz w:val="24"/>
-          <w:szCs w:val="24"/>
-          <w:u w:val="single"/>
-        </w:rPr>
-      </w:pPr>
-    </w:p>
-    <w:p>
-      <w:pPr>
-        <w:rPr>
-          <w:b/>
-          <w:bCs/>
-          <w:sz w:val="24"/>
-          <w:szCs w:val="24"/>
-          <w:u w:val="single"/>
-        </w:rPr>
-      </w:pPr>
-    </w:p>
-    <w:p>
-      <w:pPr>
-        <w:rPr>
-          <w:b/>
-          <w:bCs/>
-          <w:sz w:val="24"/>
-          <w:szCs w:val="24"/>
-          <w:u w:val="single"/>
-        </w:rPr>
-      </w:pPr>
-    </w:p>
-    <w:p>
-      <w:pPr>
-        <w:rPr>
-          <w:b/>
-          <w:bCs/>
-          <w:sz w:val="24"/>
-          <w:szCs w:val="24"/>
-          <w:u w:val="single"/>
-        </w:rPr>
-      </w:pPr>
-      <w:r>
-        <w:rPr>
-          <w:b/>
-          <w:bCs/>
-          <w:sz w:val="24"/>
-          <w:szCs w:val="24"/>
-          <w:u w:val="single"/>
-        </w:rPr>
-        <w:lastRenderedPageBreak/>
-        <w:t>Merchant</w:t>
-      </w:r>
-    </w:p>
-    <w:p>
-      <w:pPr>
-        <w:rPr>
-          <w:sz w:val="24"/>
-          <w:szCs w:val="24"/>
-        </w:rPr>
-      </w:pPr>
-      <w:r>
-        <w:rPr>
-          <w:sz w:val="24"/>
-          <w:szCs w:val="24"/>
-        </w:rPr>
-        <w:t>Data transfer object</w:t>
-      </w:r>
-    </w:p>
-    <w:p>
-      <w:pPr>
-        <w:ind w:left="720"/>
-        <w:rPr>
-          <w:sz w:val="24"/>
-          <w:szCs w:val="24"/>
-        </w:rPr>
-      </w:pPr>
-      <w:r>
-        <w:rPr>
-          <w:sz w:val="24"/>
-          <w:szCs w:val="24"/>
-        </w:rPr>
-        <w:t>class MerchantDto{</w:t>
-      </w:r>
-    </w:p>
-    <w:p>
-      <w:pPr>
-        <w:ind w:left="720"/>
-        <w:rPr>
-          <w:sz w:val="24"/>
-          <w:szCs w:val="24"/>
-        </w:rPr>
-      </w:pPr>
-      <w:r>
-        <w:rPr>
-          <w:sz w:val="24"/>
-          <w:szCs w:val="24"/>
-        </w:rPr>
-        <w:t xml:space="preserve">   user:string;</w:t>
-      </w:r>
-    </w:p>
-    <w:p>
-      <w:pPr>
-        <w:ind w:left="720"/>
-        <w:rPr>
-          <w:sz w:val="24"/>
-          <w:szCs w:val="24"/>
-        </w:rPr>
-      </w:pPr>
-      <w:r>
-        <w:rPr>
-          <w:sz w:val="24"/>
-          <w:szCs w:val="24"/>
-        </w:rPr>
-        <w:t xml:space="preserve">    name:string;</w:t>
-      </w:r>
-    </w:p>
-    <w:p>
-      <w:pPr>
-        <w:ind w:left="720"/>
-        <w:rPr>
-          <w:sz w:val="24"/>
-          <w:szCs w:val="24"/>
-        </w:rPr>
-      </w:pPr>
-      <w:r>
-        <w:rPr>
-          <w:sz w:val="24"/>
-          <w:szCs w:val="24"/>
-        </w:rPr>
-        <w:t xml:space="preserve">    longitude:string;</w:t>
-      </w:r>
-    </w:p>
-    <w:p>
-      <w:pPr>
-        <w:ind w:left="720"/>
-        <w:rPr>
-          <w:sz w:val="24"/>
-          <w:szCs w:val="24"/>
-        </w:rPr>
-      </w:pPr>
-      <w:r>
-        <w:rPr>
-          <w:sz w:val="24"/>
-          <w:szCs w:val="24"/>
-        </w:rPr>
-        <w:t xml:space="preserve">    latitude:string;</w:t>
-      </w:r>
-    </w:p>
-    <w:p>
-      <w:pPr>
-        <w:ind w:left="720"/>
-        <w:rPr>
-          <w:sz w:val="24"/>
-          <w:szCs w:val="24"/>
-        </w:rPr>
-      </w:pPr>
-      <w:r>
-        <w:rPr>
-          <w:sz w:val="24"/>
-          <w:szCs w:val="24"/>
-        </w:rPr>
-        <w:t xml:space="preserve">    openTime:string;</w:t>
-      </w:r>
-    </w:p>
-    <w:p>
-      <w:pPr>
-        <w:ind w:left="720"/>
-        <w:rPr>
-          <w:sz w:val="24"/>
-          <w:szCs w:val="24"/>
-        </w:rPr>
-      </w:pPr>
-      <w:r>
-        <w:rPr>
-          <w:sz w:val="24"/>
-          <w:szCs w:val="24"/>
-        </w:rPr>
-        <w:t xml:space="preserve">    closeTime:string;</w:t>
-      </w:r>
-    </w:p>
-    <w:p>
-      <w:pPr>
-        <w:ind w:left="720"/>
-        <w:rPr>
-          <w:sz w:val="24"/>
-          <w:szCs w:val="24"/>
-        </w:rPr>
-      </w:pPr>
-    </w:p>
-    <w:p>
-      <w:pPr>
-        <w:ind w:left="720"/>
-        <w:rPr>
-          <w:sz w:val="24"/>
-          <w:szCs w:val="24"/>
-        </w:rPr>
-      </w:pPr>
-      <w:r>
-        <w:rPr>
-          <w:sz w:val="24"/>
-          <w:szCs w:val="24"/>
-        </w:rPr>
-        <w:t>}</w:t>
-      </w:r>
-    </w:p>
-    <w:p>
-      <w:pPr>
-        <w:rPr>
-          <w:b/>
-          <w:bCs/>
-          <w:sz w:val="24"/>
-          <w:szCs w:val="24"/>
-        </w:rPr>
-      </w:pPr>
-      <w:r>
-        <w:rPr>
-          <w:b/>
-          <w:bCs/>
-          <w:sz w:val="24"/>
-          <w:szCs w:val="24"/>
-        </w:rPr>
-        <w:t xml:space="preserve">To create </w:t>
-      </w:r>
-      <w:r>
-        <w:rPr>
-          <w:b/>
-          <w:bCs/>
-          <w:sz w:val="24"/>
-          <w:szCs w:val="24"/>
-        </w:rPr>
-        <w:t>merchant:</w:t>
-      </w:r>
-    </w:p>
-    <w:p>
-      <w:pPr>
-        <w:rPr>
-          <w:sz w:val="24"/>
-          <w:szCs w:val="24"/>
-        </w:rPr>
-      </w:pPr>
-      <w:r>
-        <w:rPr>
-          <w:sz w:val="24"/>
-          <w:szCs w:val="24"/>
-        </w:rPr>
-        <w:tab/>
-        <w:t>Request:  post</w:t>
-      </w:r>
-    </w:p>
-    <w:p>
-      <w:pPr>
-        <w:rPr>
-          <w:sz w:val="24"/>
-          <w:szCs w:val="24"/>
-        </w:rPr>
-      </w:pPr>
-      <w:r>
-        <w:rPr>
-          <w:sz w:val="24"/>
-          <w:szCs w:val="24"/>
-        </w:rPr>
-        <w:tab/>
-        <w:t>Data Type: json</w:t>
-      </w:r>
-    </w:p>
-    <w:p>
-      <w:pPr>
-        <w:rPr>
-          <w:rStyle w:val="Hyperlink"/>
-          <w:sz w:val="24"/>
-          <w:szCs w:val="24"/>
-        </w:rPr>
-      </w:pPr>
-      <w:r>
-        <w:rPr>
-          <w:sz w:val="24"/>
-          <w:szCs w:val="24"/>
-        </w:rPr>
-        <w:tab/>
+      </w:r>
+      <w:r>
+        <w:rPr>
+          <w:sz w:val="24"/>
+          <w:szCs w:val="24"/>
+        </w:rPr>
         <w:t xml:space="preserve">url: </w:t>
       </w:r>
       <w:hyperlink r:id="rId5" w:history="1">
@@ -1182,84 +593,420 @@
             <w:sz w:val="24"/>
             <w:szCs w:val="24"/>
           </w:rPr>
-          <w:t>http://localhost:3000/merchant</w:t>
+          <w:t>http://localhost:3000/auth/login</w:t>
         </w:r>
       </w:hyperlink>
     </w:p>
     <w:p>
       <w:pPr>
         <w:rPr>
-          <w:rStyle w:val="Hyperlink"/>
-          <w:sz w:val="24"/>
-          <w:szCs w:val="24"/>
-        </w:rPr>
-      </w:pPr>
-    </w:p>
-    <w:p>
-      <w:pPr>
-        <w:rPr>
-          <w:rStyle w:val="Hyperlink"/>
-          <w:color w:val="000000" w:themeColor="text1"/>
-          <w:sz w:val="24"/>
-          <w:szCs w:val="24"/>
-          <w:u w:val="none"/>
-        </w:rPr>
-      </w:pPr>
-    </w:p>
-    <w:p>
-      <w:pPr>
-        <w:rPr>
-          <w:rStyle w:val="Hyperlink"/>
-          <w:b/>
-          <w:bCs/>
-          <w:color w:val="000000" w:themeColor="text1"/>
-          <w:sz w:val="24"/>
-          <w:szCs w:val="24"/>
-          <w:u w:val="none"/>
-        </w:rPr>
-      </w:pPr>
-      <w:r>
-        <w:rPr>
-          <w:rStyle w:val="Hyperlink"/>
-          <w:b/>
-          <w:bCs/>
-          <w:color w:val="000000" w:themeColor="text1"/>
-          <w:sz w:val="24"/>
-          <w:szCs w:val="24"/>
-          <w:u w:val="none"/>
-        </w:rPr>
-        <w:t>To update Merchant</w:t>
-      </w:r>
-    </w:p>
-    <w:p>
-      <w:pPr>
-        <w:rPr>
-          <w:rStyle w:val="Hyperlink"/>
-          <w:color w:val="000000" w:themeColor="text1"/>
-          <w:sz w:val="24"/>
-          <w:szCs w:val="24"/>
-          <w:u w:val="none"/>
-        </w:rPr>
-      </w:pPr>
-      <w:r>
-        <w:rPr>
-          <w:rStyle w:val="Hyperlink"/>
-          <w:color w:val="000000" w:themeColor="text1"/>
-          <w:sz w:val="24"/>
-          <w:szCs w:val="24"/>
-          <w:u w:val="none"/>
-        </w:rPr>
-        <w:t xml:space="preserve">*to update merchant send json data with attributes of user. </w:t>
-      </w:r>
-      <w:r>
-        <w:rPr>
-          <w:rStyle w:val="Hyperlink"/>
-          <w:color w:val="000000" w:themeColor="text1"/>
-          <w:sz w:val="24"/>
-          <w:szCs w:val="24"/>
-          <w:u w:val="none"/>
-        </w:rPr>
-        <w:t xml:space="preserve"> The same applies for customer and admin.</w:t>
+          <w:sz w:val="24"/>
+          <w:szCs w:val="24"/>
+        </w:rPr>
+      </w:pPr>
+      <w:r>
+        <w:rPr>
+          <w:sz w:val="24"/>
+          <w:szCs w:val="24"/>
+        </w:rPr>
+        <w:tab/>
+      </w:r>
+      <w:r>
+        <w:rPr>
+          <w:sz w:val="24"/>
+          <w:szCs w:val="24"/>
+        </w:rPr>
+        <w:t xml:space="preserve">Data example: </w:t>
+      </w:r>
+      <w:r>
+        <w:rPr>
+          <w:sz w:val="24"/>
+          <w:szCs w:val="24"/>
+        </w:rPr>
+        <w:t>{"</w:t>
+      </w:r>
+      <w:r>
+        <w:rPr>
+          <w:sz w:val="24"/>
+          <w:szCs w:val="24"/>
+        </w:rPr>
+        <w:t>email</w:t>
+      </w:r>
+      <w:r>
+        <w:rPr>
+          <w:sz w:val="24"/>
+          <w:szCs w:val="24"/>
+        </w:rPr>
+        <w:t>": "</w:t>
+      </w:r>
+      <w:r>
+        <w:rPr>
+          <w:sz w:val="24"/>
+          <w:szCs w:val="24"/>
+        </w:rPr>
+        <w:t>example@example.com</w:t>
+      </w:r>
+      <w:r>
+        <w:rPr>
+          <w:sz w:val="24"/>
+          <w:szCs w:val="24"/>
+        </w:rPr>
+        <w:t>",</w:t>
+      </w:r>
+    </w:p>
+    <w:p>
+      <w:pPr>
+        <w:rPr>
+          <w:sz w:val="24"/>
+          <w:szCs w:val="24"/>
+        </w:rPr>
+      </w:pPr>
+      <w:r>
+        <w:rPr>
+          <w:sz w:val="24"/>
+          <w:szCs w:val="24"/>
+        </w:rPr>
+        <w:t xml:space="preserve">    </w:t>
+      </w:r>
+      <w:r>
+        <w:rPr>
+          <w:sz w:val="24"/>
+          <w:szCs w:val="24"/>
+        </w:rPr>
+        <w:tab/>
+      </w:r>
+      <w:r>
+        <w:rPr>
+          <w:sz w:val="24"/>
+          <w:szCs w:val="24"/>
+        </w:rPr>
+        <w:tab/>
+      </w:r>
+      <w:r>
+        <w:rPr>
+          <w:sz w:val="24"/>
+          <w:szCs w:val="24"/>
+        </w:rPr>
+        <w:tab/>
+      </w:r>
+      <w:r>
+        <w:rPr>
+          <w:sz w:val="24"/>
+          <w:szCs w:val="24"/>
+        </w:rPr>
+        <w:t>"password": "abc123”</w:t>
+      </w:r>
+      <w:r>
+        <w:rPr>
+          <w:sz w:val="24"/>
+          <w:szCs w:val="24"/>
+        </w:rPr>
+        <w:t>,</w:t>
+      </w:r>
+    </w:p>
+    <w:p>
+      <w:pPr>
+        <w:ind w:left="1440" w:firstLine="720"/>
+      </w:pPr>
+      <w:r>
+        <w:rPr>
+          <w:sz w:val="24"/>
+          <w:szCs w:val="24"/>
+        </w:rPr>
+        <w:t>“type”: “customer”</w:t>
+      </w:r>
+      <w:r>
+        <w:rPr>
+          <w:sz w:val="24"/>
+          <w:szCs w:val="24"/>
+        </w:rPr>
+        <w:t>}</w:t>
+      </w:r>
+    </w:p>
+    <w:p>
+      <w:pPr>
+        <w:rPr>
+          <w:sz w:val="24"/>
+          <w:szCs w:val="24"/>
+        </w:rPr>
+      </w:pPr>
+    </w:p>
+    <w:p>
+      <w:pPr>
+        <w:rPr>
+          <w:sz w:val="24"/>
+          <w:szCs w:val="24"/>
+        </w:rPr>
+      </w:pPr>
+      <w:r>
+        <w:rPr>
+          <w:sz w:val="24"/>
+          <w:szCs w:val="24"/>
+        </w:rPr>
+        <w:tab/>
+      </w:r>
+    </w:p>
+    <w:p>
+      <w:pPr>
+        <w:rPr>
+          <w:sz w:val="24"/>
+          <w:szCs w:val="24"/>
+        </w:rPr>
+      </w:pPr>
+      <w:r>
+        <w:rPr>
+          <w:sz w:val="24"/>
+          <w:szCs w:val="24"/>
+        </w:rPr>
+        <w:t xml:space="preserve">*login request returns a token. Use that token in </w:t>
+      </w:r>
+      <w:r>
+        <w:rPr>
+          <w:b/>
+          <w:bCs/>
+          <w:sz w:val="24"/>
+          <w:szCs w:val="24"/>
+        </w:rPr>
+        <w:t>authorization</w:t>
+      </w:r>
+      <w:r>
+        <w:rPr>
+          <w:sz w:val="24"/>
+          <w:szCs w:val="24"/>
+        </w:rPr>
+        <w:t xml:space="preserve"> as </w:t>
+      </w:r>
+      <w:r>
+        <w:rPr>
+          <w:b/>
+          <w:bCs/>
+          <w:sz w:val="24"/>
+          <w:szCs w:val="24"/>
+        </w:rPr>
+        <w:t>Bearer Token</w:t>
+      </w:r>
+      <w:r>
+        <w:rPr>
+          <w:sz w:val="24"/>
+          <w:szCs w:val="24"/>
+        </w:rPr>
+        <w:t xml:space="preserve"> type in every request you make.</w:t>
+      </w:r>
+    </w:p>
+    <w:p>
+      <w:pPr>
+        <w:rPr>
+          <w:sz w:val="24"/>
+          <w:szCs w:val="24"/>
+        </w:rPr>
+      </w:pPr>
+    </w:p>
+    <w:p>
+      <w:pPr>
+        <w:rPr>
+          <w:b/>
+          <w:bCs/>
+          <w:sz w:val="24"/>
+          <w:szCs w:val="24"/>
+          <w:u w:val="single"/>
+        </w:rPr>
+      </w:pPr>
+    </w:p>
+    <w:p>
+      <w:pPr>
+        <w:rPr>
+          <w:b/>
+          <w:bCs/>
+          <w:sz w:val="24"/>
+          <w:szCs w:val="24"/>
+          <w:u w:val="single"/>
+        </w:rPr>
+      </w:pPr>
+    </w:p>
+    <w:p>
+      <w:pPr>
+        <w:rPr>
+          <w:b/>
+          <w:bCs/>
+          <w:sz w:val="24"/>
+          <w:szCs w:val="24"/>
+          <w:u w:val="single"/>
+        </w:rPr>
+      </w:pPr>
+    </w:p>
+    <w:p>
+      <w:pPr>
+        <w:rPr>
+          <w:b/>
+          <w:bCs/>
+          <w:sz w:val="24"/>
+          <w:szCs w:val="24"/>
+          <w:u w:val="single"/>
+        </w:rPr>
+      </w:pPr>
+    </w:p>
+    <w:p>
+      <w:pPr>
+        <w:rPr>
+          <w:b/>
+          <w:bCs/>
+          <w:sz w:val="24"/>
+          <w:szCs w:val="24"/>
+          <w:u w:val="single"/>
+        </w:rPr>
+      </w:pPr>
+    </w:p>
+    <w:p>
+      <w:pPr>
+        <w:rPr>
+          <w:b/>
+          <w:bCs/>
+          <w:sz w:val="24"/>
+          <w:szCs w:val="24"/>
+          <w:u w:val="single"/>
+        </w:rPr>
+      </w:pPr>
+    </w:p>
+    <w:p>
+      <w:pPr>
+        <w:rPr>
+          <w:b/>
+          <w:bCs/>
+          <w:sz w:val="24"/>
+          <w:szCs w:val="24"/>
+          <w:u w:val="single"/>
+        </w:rPr>
+      </w:pPr>
+    </w:p>
+    <w:p>
+      <w:pPr>
+        <w:rPr>
+          <w:b/>
+          <w:bCs/>
+          <w:sz w:val="24"/>
+          <w:szCs w:val="24"/>
+          <w:u w:val="single"/>
+        </w:rPr>
+      </w:pPr>
+    </w:p>
+    <w:p>
+      <w:pPr>
+        <w:rPr>
+          <w:b/>
+          <w:bCs/>
+          <w:sz w:val="24"/>
+          <w:szCs w:val="24"/>
+          <w:u w:val="single"/>
+        </w:rPr>
+      </w:pPr>
+    </w:p>
+    <w:p>
+      <w:pPr>
+        <w:rPr>
+          <w:b/>
+          <w:bCs/>
+          <w:sz w:val="24"/>
+          <w:szCs w:val="24"/>
+          <w:u w:val="single"/>
+        </w:rPr>
+      </w:pPr>
+    </w:p>
+    <w:p>
+      <w:pPr>
+        <w:rPr>
+          <w:b/>
+          <w:bCs/>
+          <w:sz w:val="24"/>
+          <w:szCs w:val="24"/>
+          <w:u w:val="single"/>
+        </w:rPr>
+      </w:pPr>
+    </w:p>
+    <w:p>
+      <w:pPr>
+        <w:rPr>
+          <w:b/>
+          <w:bCs/>
+          <w:sz w:val="24"/>
+          <w:szCs w:val="24"/>
+          <w:u w:val="single"/>
+        </w:rPr>
+      </w:pPr>
+    </w:p>
+    <w:p>
+      <w:pPr>
+        <w:rPr>
+          <w:b/>
+          <w:bCs/>
+          <w:sz w:val="24"/>
+          <w:szCs w:val="24"/>
+          <w:u w:val="single"/>
+        </w:rPr>
+      </w:pPr>
+    </w:p>
+    <w:p>
+      <w:pPr>
+        <w:rPr>
+          <w:b/>
+          <w:bCs/>
+          <w:sz w:val="24"/>
+          <w:szCs w:val="24"/>
+          <w:u w:val="single"/>
+        </w:rPr>
+      </w:pPr>
+    </w:p>
+    <w:p>
+      <w:pPr>
+        <w:rPr>
+          <w:b/>
+          <w:bCs/>
+          <w:sz w:val="24"/>
+          <w:szCs w:val="24"/>
+          <w:u w:val="single"/>
+        </w:rPr>
+      </w:pPr>
+    </w:p>
+    <w:p>
+      <w:pPr>
+        <w:rPr>
+          <w:b/>
+          <w:bCs/>
+          <w:sz w:val="24"/>
+          <w:szCs w:val="24"/>
+          <w:u w:val="single"/>
+        </w:rPr>
+      </w:pPr>
+    </w:p>
+    <w:p>
+      <w:pPr>
+        <w:rPr>
+          <w:b/>
+          <w:bCs/>
+          <w:sz w:val="24"/>
+          <w:szCs w:val="24"/>
+          <w:u w:val="single"/>
+        </w:rPr>
+      </w:pPr>
+    </w:p>
+    <w:p>
+      <w:pPr>
+        <w:rPr>
+          <w:b/>
+          <w:bCs/>
+          <w:sz w:val="24"/>
+          <w:szCs w:val="24"/>
+          <w:u w:val="single"/>
+        </w:rPr>
+      </w:pPr>
+      <w:r>
+        <w:rPr>
+          <w:b/>
+          <w:bCs/>
+          <w:sz w:val="24"/>
+          <w:szCs w:val="24"/>
+          <w:u w:val="single"/>
+        </w:rPr>
+        <w:t>Merchant</w:t>
       </w:r>
     </w:p>
     <w:p>
@@ -1386,7 +1133,6 @@
           <w:sz w:val="24"/>
           <w:szCs w:val="24"/>
         </w:rPr>
-        <w:lastRenderedPageBreak/>
         <w:t xml:space="preserve">    closeTime:string;</w:t>
       </w:r>
     </w:p>
@@ -1398,20 +1144,6 @@
           <w:szCs w:val="24"/>
         </w:rPr>
       </w:pPr>
-      <w:r>
-        <w:rPr>
-          <w:sz w:val="24"/>
-          <w:szCs w:val="24"/>
-        </w:rPr>
-        <w:t xml:space="preserve">    </w:t>
-      </w:r>
-      <w:r>
-        <w:rPr>
-          <w:sz w:val="24"/>
-          <w:szCs w:val="24"/>
-        </w:rPr>
-        <w:t>readonly username: string;</w:t>
-      </w:r>
     </w:p>
     <w:p>
       <w:pPr>
@@ -1426,273 +1158,50 @@
           <w:sz w:val="24"/>
           <w:szCs w:val="24"/>
         </w:rPr>
-        <w:t xml:space="preserve">    readonly password: string;</w:t>
-      </w:r>
-    </w:p>
-    <w:p>
-      <w:pPr>
-        <w:ind w:left="720"/>
-        <w:rPr>
-          <w:sz w:val="24"/>
-          <w:szCs w:val="24"/>
-        </w:rPr>
-      </w:pPr>
-      <w:r>
-        <w:rPr>
-          <w:sz w:val="24"/>
-          <w:szCs w:val="24"/>
-        </w:rPr>
-        <w:t xml:space="preserve">    readonly email: string;</w:t>
-      </w:r>
-    </w:p>
-    <w:p>
-      <w:pPr>
-        <w:ind w:left="720"/>
-        <w:rPr>
-          <w:sz w:val="24"/>
-          <w:szCs w:val="24"/>
-        </w:rPr>
-      </w:pPr>
-      <w:r>
-        <w:rPr>
-          <w:sz w:val="24"/>
-          <w:szCs w:val="24"/>
-        </w:rPr>
-        <w:t xml:space="preserve">    readonly mobileNo: string;</w:t>
-      </w:r>
-    </w:p>
-    <w:p>
-      <w:pPr>
-        <w:ind w:left="720"/>
-        <w:rPr>
-          <w:sz w:val="24"/>
-          <w:szCs w:val="24"/>
-        </w:rPr>
-      </w:pPr>
-      <w:r>
-        <w:rPr>
-          <w:sz w:val="24"/>
-          <w:szCs w:val="24"/>
-        </w:rPr>
-        <w:t xml:space="preserve">    readonly addressLine1: string;</w:t>
-      </w:r>
-      <w:r>
-        <w:rPr>
-          <w:sz w:val="24"/>
-          <w:szCs w:val="24"/>
-        </w:rPr>
-        <w:t xml:space="preserve"> </w:t>
-      </w:r>
+        <w:t>}</w:t>
+      </w:r>
+    </w:p>
+    <w:p>
+      <w:pPr>
+        <w:rPr>
+          <w:b/>
+          <w:bCs/>
+          <w:sz w:val="24"/>
+          <w:szCs w:val="24"/>
+        </w:rPr>
+      </w:pPr>
+      <w:r>
+        <w:rPr>
+          <w:b/>
+          <w:bCs/>
+          <w:sz w:val="24"/>
+          <w:szCs w:val="24"/>
+        </w:rPr>
+        <w:t xml:space="preserve">To create </w:t>
+      </w:r>
+      <w:r>
+        <w:rPr>
+          <w:b/>
+          <w:bCs/>
+          <w:sz w:val="24"/>
+          <w:szCs w:val="24"/>
+        </w:rPr>
+        <w:t>merchant:</w:t>
+      </w:r>
+    </w:p>
+    <w:p>
+      <w:pPr>
+        <w:rPr>
+          <w:sz w:val="24"/>
+          <w:szCs w:val="24"/>
+        </w:rPr>
+      </w:pPr>
       <w:r>
         <w:rPr>
           <w:sz w:val="24"/>
           <w:szCs w:val="24"/>
         </w:rPr>
         <w:tab/>
-      </w:r>
-      <w:r>
-        <w:rPr>
-          <w:i/>
-          <w:iCs/>
-          <w:sz w:val="24"/>
-          <w:szCs w:val="24"/>
-        </w:rPr>
-        <w:t>optional</w:t>
-      </w:r>
-    </w:p>
-    <w:p>
-      <w:pPr>
-        <w:ind w:left="720"/>
-        <w:rPr>
-          <w:sz w:val="24"/>
-          <w:szCs w:val="24"/>
-        </w:rPr>
-      </w:pPr>
-      <w:r>
-        <w:rPr>
-          <w:sz w:val="24"/>
-          <w:szCs w:val="24"/>
-        </w:rPr>
-        <w:t xml:space="preserve">    readonly addressLine2: string;</w:t>
-      </w:r>
-      <w:r>
-        <w:rPr>
-          <w:sz w:val="24"/>
-          <w:szCs w:val="24"/>
-        </w:rPr>
-        <w:t xml:space="preserve"> </w:t>
-      </w:r>
-      <w:r>
-        <w:rPr>
-          <w:sz w:val="24"/>
-          <w:szCs w:val="24"/>
-        </w:rPr>
-        <w:tab/>
-      </w:r>
-      <w:r>
-        <w:rPr>
-          <w:i/>
-          <w:iCs/>
-          <w:sz w:val="24"/>
-          <w:szCs w:val="24"/>
-        </w:rPr>
-        <w:t>optional</w:t>
-      </w:r>
-    </w:p>
-    <w:p>
-      <w:pPr>
-        <w:ind w:left="720"/>
-        <w:rPr>
-          <w:sz w:val="24"/>
-          <w:szCs w:val="24"/>
-        </w:rPr>
-      </w:pPr>
-      <w:r>
-        <w:rPr>
-          <w:sz w:val="24"/>
-          <w:szCs w:val="24"/>
-        </w:rPr>
-        <w:t xml:space="preserve">    readonly type: string;</w:t>
-      </w:r>
-      <w:r>
-        <w:rPr>
-          <w:sz w:val="24"/>
-          <w:szCs w:val="24"/>
-        </w:rPr>
-        <w:t xml:space="preserve"> </w:t>
-      </w:r>
-      <w:r>
-        <w:rPr>
-          <w:sz w:val="24"/>
-          <w:szCs w:val="24"/>
-        </w:rPr>
-        <w:tab/>
-      </w:r>
-      <w:r>
-        <w:rPr>
-          <w:i/>
-          <w:iCs/>
-          <w:sz w:val="24"/>
-          <w:szCs w:val="24"/>
-        </w:rPr>
-        <w:t>can be either 'admin', 'customer', 'merchant'</w:t>
-      </w:r>
-    </w:p>
-    <w:p>
-      <w:pPr>
-        <w:ind w:left="720"/>
-        <w:rPr>
-          <w:sz w:val="24"/>
-          <w:szCs w:val="24"/>
-        </w:rPr>
-      </w:pPr>
-      <w:r>
-        <w:rPr>
-          <w:sz w:val="24"/>
-          <w:szCs w:val="24"/>
-        </w:rPr>
-        <w:t xml:space="preserve">    readonly image: string;</w:t>
-      </w:r>
-      <w:r>
-        <w:rPr>
-          <w:sz w:val="24"/>
-          <w:szCs w:val="24"/>
-        </w:rPr>
-        <w:tab/>
-      </w:r>
-      <w:r>
-        <w:rPr>
-          <w:i/>
-          <w:iCs/>
-          <w:sz w:val="24"/>
-          <w:szCs w:val="24"/>
-        </w:rPr>
-        <w:t>optional</w:t>
-      </w:r>
-    </w:p>
-    <w:p>
-      <w:pPr>
-        <w:ind w:left="720"/>
-        <w:rPr>
-          <w:sz w:val="24"/>
-          <w:szCs w:val="24"/>
-        </w:rPr>
-      </w:pPr>
-      <w:r>
-        <w:rPr>
-          <w:sz w:val="24"/>
-          <w:szCs w:val="24"/>
-        </w:rPr>
-        <w:t xml:space="preserve">    readonly deleted: boolean;</w:t>
-      </w:r>
-      <w:r>
-        <w:rPr>
-          <w:sz w:val="24"/>
-          <w:szCs w:val="24"/>
-        </w:rPr>
-        <w:tab/>
-      </w:r>
-    </w:p>
-    <w:p>
-      <w:pPr>
-        <w:ind w:left="720"/>
-        <w:rPr>
-          <w:sz w:val="24"/>
-          <w:szCs w:val="24"/>
-        </w:rPr>
-      </w:pPr>
-      <w:r>
-        <w:rPr>
-          <w:sz w:val="24"/>
-          <w:szCs w:val="24"/>
-        </w:rPr>
-        <w:t>}</w:t>
-      </w:r>
-    </w:p>
-    <w:p>
-      <w:pPr>
-        <w:rPr>
-          <w:rStyle w:val="Hyperlink"/>
-          <w:color w:val="000000" w:themeColor="text1"/>
-          <w:sz w:val="24"/>
-          <w:szCs w:val="24"/>
-          <w:u w:val="none"/>
-        </w:rPr>
-      </w:pPr>
-    </w:p>
-    <w:p>
-      <w:pPr>
-        <w:rPr>
-          <w:rStyle w:val="Hyperlink"/>
-          <w:color w:val="000000" w:themeColor="text1"/>
-          <w:sz w:val="24"/>
-          <w:szCs w:val="24"/>
-          <w:u w:val="none"/>
-        </w:rPr>
-      </w:pPr>
-      <w:r>
-        <w:rPr>
-          <w:rStyle w:val="Hyperlink"/>
-          <w:color w:val="000000" w:themeColor="text1"/>
-          <w:sz w:val="24"/>
-          <w:szCs w:val="24"/>
-          <w:u w:val="none"/>
-        </w:rPr>
-        <w:tab/>
-      </w:r>
-    </w:p>
-    <w:p>
-      <w:pPr>
-        <w:rPr>
-          <w:sz w:val="24"/>
-          <w:szCs w:val="24"/>
-        </w:rPr>
-      </w:pPr>
-      <w:r>
-        <w:rPr>
-          <w:sz w:val="24"/>
-          <w:szCs w:val="24"/>
-        </w:rPr>
         <w:t>Request:  post</w:t>
       </w:r>
     </w:p>
@@ -1742,79 +1251,524 @@
     <w:p>
       <w:pPr>
         <w:rPr>
+          <w:rStyle w:val="Hyperlink"/>
+          <w:sz w:val="24"/>
+          <w:szCs w:val="24"/>
+        </w:rPr>
+      </w:pPr>
+    </w:p>
+    <w:p>
+      <w:pPr>
+        <w:rPr>
+          <w:rStyle w:val="Hyperlink"/>
           <w:color w:val="000000" w:themeColor="text1"/>
           <w:sz w:val="24"/>
           <w:szCs w:val="24"/>
-        </w:rPr>
-      </w:pPr>
-    </w:p>
-    <w:p>
-      <w:pPr>
-        <w:rPr>
+          <w:u w:val="none"/>
+        </w:rPr>
+      </w:pPr>
+    </w:p>
+    <w:p>
+      <w:pPr>
+        <w:rPr>
+          <w:rStyle w:val="Hyperlink"/>
           <w:b/>
           <w:bCs/>
           <w:color w:val="000000" w:themeColor="text1"/>
           <w:sz w:val="24"/>
           <w:szCs w:val="24"/>
-        </w:rPr>
-      </w:pPr>
-      <w:r>
-        <w:rPr>
+          <w:u w:val="none"/>
+        </w:rPr>
+      </w:pPr>
+      <w:r>
+        <w:rPr>
+          <w:rStyle w:val="Hyperlink"/>
           <w:b/>
           <w:bCs/>
           <w:color w:val="000000" w:themeColor="text1"/>
           <w:sz w:val="24"/>
           <w:szCs w:val="24"/>
-        </w:rPr>
-        <w:t>To find Merchant</w:t>
-      </w:r>
-    </w:p>
-    <w:p>
-      <w:pPr>
-        <w:rPr>
+          <w:u w:val="none"/>
+        </w:rPr>
+        <w:t>To update Merchant</w:t>
+      </w:r>
+    </w:p>
+    <w:p>
+      <w:pPr>
+        <w:rPr>
+          <w:rStyle w:val="Hyperlink"/>
           <w:color w:val="000000" w:themeColor="text1"/>
           <w:sz w:val="24"/>
           <w:szCs w:val="24"/>
-        </w:rPr>
-      </w:pPr>
-      <w:r>
-        <w:rPr>
+          <w:u w:val="none"/>
+        </w:rPr>
+      </w:pPr>
+      <w:r>
+        <w:rPr>
+          <w:rStyle w:val="Hyperlink"/>
           <w:color w:val="000000" w:themeColor="text1"/>
           <w:sz w:val="24"/>
           <w:szCs w:val="24"/>
-        </w:rPr>
-        <w:t>*To find a merchant</w:t>
-      </w:r>
-      <w:r>
-        <w:rPr>
+          <w:u w:val="none"/>
+        </w:rPr>
+        <w:t xml:space="preserve">*to update </w:t>
+      </w:r>
+      <w:r>
+        <w:rPr>
+          <w:rStyle w:val="Hyperlink"/>
           <w:color w:val="000000" w:themeColor="text1"/>
           <w:sz w:val="24"/>
           <w:szCs w:val="24"/>
-        </w:rPr>
-        <w:t xml:space="preserve"> by id just add id.</w:t>
-      </w:r>
-    </w:p>
-    <w:p>
-      <w:pPr>
-        <w:rPr>
-          <w:sz w:val="24"/>
-          <w:szCs w:val="24"/>
-        </w:rPr>
-      </w:pPr>
-      <w:r>
-        <w:rPr>
+          <w:u w:val="none"/>
+        </w:rPr>
+        <w:t>merchant,</w:t>
+      </w:r>
+      <w:r>
+        <w:rPr>
+          <w:rStyle w:val="Hyperlink"/>
           <w:color w:val="000000" w:themeColor="text1"/>
           <w:sz w:val="24"/>
           <w:szCs w:val="24"/>
+          <w:u w:val="none"/>
+        </w:rPr>
+        <w:t xml:space="preserve"> send json data with attributes of user</w:t>
+      </w:r>
+      <w:r>
+        <w:rPr>
+          <w:rStyle w:val="Hyperlink"/>
+          <w:color w:val="000000" w:themeColor="text1"/>
+          <w:sz w:val="24"/>
+          <w:szCs w:val="24"/>
+          <w:u w:val="none"/>
+        </w:rPr>
+        <w:t xml:space="preserve"> if you need to update user attributes</w:t>
+      </w:r>
+      <w:r>
+        <w:rPr>
+          <w:rStyle w:val="Hyperlink"/>
+          <w:color w:val="000000" w:themeColor="text1"/>
+          <w:sz w:val="24"/>
+          <w:szCs w:val="24"/>
+          <w:u w:val="none"/>
+        </w:rPr>
+        <w:t xml:space="preserve">. </w:t>
+      </w:r>
+      <w:r>
+        <w:rPr>
+          <w:rStyle w:val="Hyperlink"/>
+          <w:color w:val="000000" w:themeColor="text1"/>
+          <w:sz w:val="24"/>
+          <w:szCs w:val="24"/>
+          <w:u w:val="none"/>
+        </w:rPr>
+        <w:t xml:space="preserve"> The same applies for customer and admin.</w:t>
+      </w:r>
+    </w:p>
+    <w:p>
+      <w:pPr>
+        <w:rPr>
+          <w:sz w:val="24"/>
+          <w:szCs w:val="24"/>
+        </w:rPr>
+      </w:pPr>
+      <w:r>
+        <w:rPr>
+          <w:sz w:val="24"/>
+          <w:szCs w:val="24"/>
+        </w:rPr>
+        <w:t>Data transfer object</w:t>
+      </w:r>
+    </w:p>
+    <w:p>
+      <w:pPr>
+        <w:ind w:left="720"/>
+        <w:rPr>
+          <w:sz w:val="24"/>
+          <w:szCs w:val="24"/>
+        </w:rPr>
+      </w:pPr>
+      <w:r>
+        <w:rPr>
+          <w:sz w:val="24"/>
+          <w:szCs w:val="24"/>
+        </w:rPr>
+        <w:t>class MerchantDto{</w:t>
+      </w:r>
+    </w:p>
+    <w:p>
+      <w:pPr>
+        <w:ind w:left="720"/>
+        <w:rPr>
+          <w:sz w:val="24"/>
+          <w:szCs w:val="24"/>
+        </w:rPr>
+      </w:pPr>
+      <w:r>
+        <w:rPr>
+          <w:sz w:val="24"/>
+          <w:szCs w:val="24"/>
+        </w:rPr>
+        <w:t xml:space="preserve">   user:string;</w:t>
+      </w:r>
+    </w:p>
+    <w:p>
+      <w:pPr>
+        <w:ind w:left="720"/>
+        <w:rPr>
+          <w:sz w:val="24"/>
+          <w:szCs w:val="24"/>
+        </w:rPr>
+      </w:pPr>
+      <w:r>
+        <w:rPr>
+          <w:sz w:val="24"/>
+          <w:szCs w:val="24"/>
+        </w:rPr>
+        <w:t xml:space="preserve">    name:string;</w:t>
+      </w:r>
+    </w:p>
+    <w:p>
+      <w:pPr>
+        <w:ind w:left="720"/>
+        <w:rPr>
+          <w:sz w:val="24"/>
+          <w:szCs w:val="24"/>
+        </w:rPr>
+      </w:pPr>
+      <w:r>
+        <w:rPr>
+          <w:sz w:val="24"/>
+          <w:szCs w:val="24"/>
+        </w:rPr>
+        <w:t xml:space="preserve">    longitude:string;</w:t>
+      </w:r>
+    </w:p>
+    <w:p>
+      <w:pPr>
+        <w:ind w:left="720"/>
+        <w:rPr>
+          <w:sz w:val="24"/>
+          <w:szCs w:val="24"/>
+        </w:rPr>
+      </w:pPr>
+      <w:r>
+        <w:rPr>
+          <w:sz w:val="24"/>
+          <w:szCs w:val="24"/>
+        </w:rPr>
+        <w:lastRenderedPageBreak/>
+        <w:t xml:space="preserve">    latitude:string;</w:t>
+      </w:r>
+    </w:p>
+    <w:p>
+      <w:pPr>
+        <w:ind w:left="720"/>
+        <w:rPr>
+          <w:sz w:val="24"/>
+          <w:szCs w:val="24"/>
+        </w:rPr>
+      </w:pPr>
+      <w:r>
+        <w:rPr>
+          <w:sz w:val="24"/>
+          <w:szCs w:val="24"/>
+        </w:rPr>
+        <w:t xml:space="preserve">    openTime:string;</w:t>
+      </w:r>
+    </w:p>
+    <w:p>
+      <w:pPr>
+        <w:ind w:left="720"/>
+        <w:rPr>
+          <w:sz w:val="24"/>
+          <w:szCs w:val="24"/>
+        </w:rPr>
+      </w:pPr>
+      <w:r>
+        <w:rPr>
+          <w:sz w:val="24"/>
+          <w:szCs w:val="24"/>
+        </w:rPr>
+        <w:t xml:space="preserve">    closeTime:string;</w:t>
+      </w:r>
+    </w:p>
+    <w:p>
+      <w:pPr>
+        <w:ind w:left="720"/>
+        <w:rPr>
+          <w:sz w:val="24"/>
+          <w:szCs w:val="24"/>
+        </w:rPr>
+      </w:pPr>
+      <w:r>
+        <w:rPr>
+          <w:sz w:val="24"/>
+          <w:szCs w:val="24"/>
+        </w:rPr>
+        <w:t xml:space="preserve">    </w:t>
+      </w:r>
+      <w:r>
+        <w:rPr>
+          <w:sz w:val="24"/>
+          <w:szCs w:val="24"/>
+        </w:rPr>
+        <w:t>username: string;</w:t>
+      </w:r>
+    </w:p>
+    <w:p>
+      <w:pPr>
+        <w:ind w:left="720"/>
+        <w:rPr>
+          <w:sz w:val="24"/>
+          <w:szCs w:val="24"/>
+        </w:rPr>
+      </w:pPr>
+      <w:r>
+        <w:rPr>
+          <w:sz w:val="24"/>
+          <w:szCs w:val="24"/>
+        </w:rPr>
+        <w:t xml:space="preserve">    password: string;</w:t>
+      </w:r>
+    </w:p>
+    <w:p>
+      <w:pPr>
+        <w:ind w:left="720"/>
+        <w:rPr>
+          <w:sz w:val="24"/>
+          <w:szCs w:val="24"/>
+        </w:rPr>
+      </w:pPr>
+      <w:r>
+        <w:rPr>
+          <w:sz w:val="24"/>
+          <w:szCs w:val="24"/>
+        </w:rPr>
+        <w:t xml:space="preserve">    email: string;</w:t>
+      </w:r>
+    </w:p>
+    <w:p>
+      <w:pPr>
+        <w:ind w:left="720"/>
+        <w:rPr>
+          <w:sz w:val="24"/>
+          <w:szCs w:val="24"/>
+        </w:rPr>
+      </w:pPr>
+      <w:r>
+        <w:rPr>
+          <w:sz w:val="24"/>
+          <w:szCs w:val="24"/>
+        </w:rPr>
+        <w:t xml:space="preserve">    mobileNo: string;</w:t>
+      </w:r>
+    </w:p>
+    <w:p>
+      <w:pPr>
+        <w:ind w:left="720"/>
+        <w:rPr>
+          <w:sz w:val="24"/>
+          <w:szCs w:val="24"/>
+        </w:rPr>
+      </w:pPr>
+      <w:r>
+        <w:rPr>
+          <w:sz w:val="24"/>
+          <w:szCs w:val="24"/>
+        </w:rPr>
+        <w:t xml:space="preserve">    addressLine1: string;</w:t>
+      </w:r>
+      <w:r>
+        <w:rPr>
+          <w:sz w:val="24"/>
+          <w:szCs w:val="24"/>
+        </w:rPr>
+        <w:t xml:space="preserve"> </w:t>
+      </w:r>
+      <w:r>
+        <w:rPr>
+          <w:sz w:val="24"/>
+          <w:szCs w:val="24"/>
         </w:rPr>
         <w:tab/>
       </w:r>
-      <w:r>
-        <w:rPr>
-          <w:sz w:val="24"/>
-          <w:szCs w:val="24"/>
-        </w:rPr>
-        <w:t>Request:  get</w:t>
+    </w:p>
+    <w:p>
+      <w:pPr>
+        <w:ind w:left="720"/>
+        <w:rPr>
+          <w:sz w:val="24"/>
+          <w:szCs w:val="24"/>
+        </w:rPr>
+      </w:pPr>
+      <w:r>
+        <w:rPr>
+          <w:sz w:val="24"/>
+          <w:szCs w:val="24"/>
+        </w:rPr>
+        <w:t xml:space="preserve">    addressLine2: string;</w:t>
+      </w:r>
+      <w:r>
+        <w:rPr>
+          <w:sz w:val="24"/>
+          <w:szCs w:val="24"/>
+        </w:rPr>
+        <w:t xml:space="preserve"> </w:t>
+      </w:r>
+      <w:r>
+        <w:rPr>
+          <w:sz w:val="24"/>
+          <w:szCs w:val="24"/>
+        </w:rPr>
+        <w:tab/>
+      </w:r>
+    </w:p>
+    <w:p>
+      <w:pPr>
+        <w:ind w:left="720"/>
+        <w:rPr>
+          <w:sz w:val="24"/>
+          <w:szCs w:val="24"/>
+        </w:rPr>
+      </w:pPr>
+      <w:r>
+        <w:rPr>
+          <w:sz w:val="24"/>
+          <w:szCs w:val="24"/>
+        </w:rPr>
+        <w:t xml:space="preserve">    type: string;</w:t>
+      </w:r>
+      <w:r>
+        <w:rPr>
+          <w:sz w:val="24"/>
+          <w:szCs w:val="24"/>
+        </w:rPr>
+        <w:t xml:space="preserve"> </w:t>
+      </w:r>
+      <w:r>
+        <w:rPr>
+          <w:sz w:val="24"/>
+          <w:szCs w:val="24"/>
+        </w:rPr>
+        <w:tab/>
+      </w:r>
+      <w:r>
+        <w:rPr>
+          <w:i/>
+          <w:iCs/>
+          <w:sz w:val="24"/>
+          <w:szCs w:val="24"/>
+        </w:rPr>
+        <w:t>can be either 'admin', 'customer', 'merchant'</w:t>
+      </w:r>
+    </w:p>
+    <w:p>
+      <w:pPr>
+        <w:ind w:left="720"/>
+        <w:rPr>
+          <w:sz w:val="24"/>
+          <w:szCs w:val="24"/>
+        </w:rPr>
+      </w:pPr>
+      <w:r>
+        <w:rPr>
+          <w:sz w:val="24"/>
+          <w:szCs w:val="24"/>
+        </w:rPr>
+        <w:t xml:space="preserve">    image: string;</w:t>
+      </w:r>
+      <w:r>
+        <w:rPr>
+          <w:sz w:val="24"/>
+          <w:szCs w:val="24"/>
+        </w:rPr>
+        <w:tab/>
+      </w:r>
+    </w:p>
+    <w:p>
+      <w:pPr>
+        <w:ind w:left="720"/>
+        <w:rPr>
+          <w:sz w:val="24"/>
+          <w:szCs w:val="24"/>
+        </w:rPr>
+      </w:pPr>
+      <w:r>
+        <w:rPr>
+          <w:sz w:val="24"/>
+          <w:szCs w:val="24"/>
+        </w:rPr>
+        <w:t xml:space="preserve">    deleted: boolean;</w:t>
+      </w:r>
+      <w:r>
+        <w:rPr>
+          <w:sz w:val="24"/>
+          <w:szCs w:val="24"/>
+        </w:rPr>
+        <w:tab/>
+      </w:r>
+    </w:p>
+    <w:p>
+      <w:pPr>
+        <w:ind w:left="720"/>
+        <w:rPr>
+          <w:sz w:val="24"/>
+          <w:szCs w:val="24"/>
+        </w:rPr>
+      </w:pPr>
+      <w:r>
+        <w:rPr>
+          <w:sz w:val="24"/>
+          <w:szCs w:val="24"/>
+        </w:rPr>
+        <w:t>}</w:t>
+      </w:r>
+    </w:p>
+    <w:p>
+      <w:pPr>
+        <w:rPr>
+          <w:rStyle w:val="Hyperlink"/>
+          <w:color w:val="000000" w:themeColor="text1"/>
+          <w:sz w:val="24"/>
+          <w:szCs w:val="24"/>
+          <w:u w:val="none"/>
+        </w:rPr>
+      </w:pPr>
+    </w:p>
+    <w:p>
+      <w:pPr>
+        <w:rPr>
+          <w:rStyle w:val="Hyperlink"/>
+          <w:color w:val="000000" w:themeColor="text1"/>
+          <w:sz w:val="24"/>
+          <w:szCs w:val="24"/>
+          <w:u w:val="none"/>
+        </w:rPr>
+      </w:pPr>
+      <w:r>
+        <w:rPr>
+          <w:rStyle w:val="Hyperlink"/>
+          <w:color w:val="000000" w:themeColor="text1"/>
+          <w:sz w:val="24"/>
+          <w:szCs w:val="24"/>
+          <w:u w:val="none"/>
+        </w:rPr>
+        <w:tab/>
+      </w:r>
+    </w:p>
+    <w:p>
+      <w:pPr>
+        <w:rPr>
+          <w:sz w:val="24"/>
+          <w:szCs w:val="24"/>
+        </w:rPr>
+      </w:pPr>
+      <w:r>
+        <w:rPr>
+          <w:sz w:val="24"/>
+          <w:szCs w:val="24"/>
+        </w:rPr>
+        <w:t>Request:  post</w:t>
       </w:r>
     </w:p>
     <w:p>
@@ -1847,20 +1801,18 @@
           <w:szCs w:val="24"/>
         </w:rPr>
         <w:tab/>
-        <w:t>url: http://</w:t>
-      </w:r>
-      <w:r>
-        <w:t>localhost:3000/</w:t>
-      </w:r>
-      <w:r>
-        <w:t xml:space="preserve"> </w:t>
-      </w:r>
-      <w:r>
-        <w:t>merchant</w:t>
-      </w:r>
-      <w:r>
-        <w:t xml:space="preserve"> /001</w:t>
-      </w:r>
+        <w:t xml:space="preserve">url: </w:t>
+      </w:r>
+      <w:hyperlink r:id="rId7" w:history="1">
+        <w:r>
+          <w:rPr>
+            <w:rStyle w:val="Hyperlink"/>
+            <w:sz w:val="24"/>
+            <w:szCs w:val="24"/>
+          </w:rPr>
+          <w:t>http://localhost:3000/merchant</w:t>
+        </w:r>
+      </w:hyperlink>
     </w:p>
     <w:p>
       <w:pPr>
@@ -1874,6 +1826,8 @@
     <w:p>
       <w:pPr>
         <w:rPr>
+          <w:b/>
+          <w:bCs/>
           <w:color w:val="000000" w:themeColor="text1"/>
           <w:sz w:val="24"/>
           <w:szCs w:val="24"/>
@@ -1881,11 +1835,38 @@
       </w:pPr>
       <w:r>
         <w:rPr>
+          <w:b/>
+          <w:bCs/>
           <w:color w:val="000000" w:themeColor="text1"/>
           <w:sz w:val="24"/>
           <w:szCs w:val="24"/>
         </w:rPr>
-        <w:t>*To find all:</w:t>
+        <w:t>To find Merchant</w:t>
+      </w:r>
+    </w:p>
+    <w:p>
+      <w:pPr>
+        <w:rPr>
+          <w:color w:val="000000" w:themeColor="text1"/>
+          <w:sz w:val="24"/>
+          <w:szCs w:val="24"/>
+        </w:rPr>
+      </w:pPr>
+      <w:r>
+        <w:rPr>
+          <w:color w:val="000000" w:themeColor="text1"/>
+          <w:sz w:val="24"/>
+          <w:szCs w:val="24"/>
+        </w:rPr>
+        <w:t>*To find a merchant</w:t>
+      </w:r>
+      <w:r>
+        <w:rPr>
+          <w:color w:val="000000" w:themeColor="text1"/>
+          <w:sz w:val="24"/>
+          <w:szCs w:val="24"/>
+        </w:rPr>
+        <w:t xml:space="preserve"> by id just add id.</w:t>
       </w:r>
     </w:p>
     <w:p>
@@ -1930,10 +1911,9 @@
     <w:p>
       <w:pPr>
         <w:rPr>
-          <w:color w:val="0563C1" w:themeColor="hyperlink"/>
-          <w:sz w:val="24"/>
-          <w:szCs w:val="24"/>
-          <w:u w:val="single"/>
+          <w:rStyle w:val="Hyperlink"/>
+          <w:sz w:val="24"/>
+          <w:szCs w:val="24"/>
         </w:rPr>
       </w:pPr>
       <w:r>
@@ -1954,7 +1934,7 @@
         <w:t>merchant</w:t>
       </w:r>
       <w:r>
-        <w:t xml:space="preserve"> /</w:t>
+        <w:t xml:space="preserve"> /001</w:t>
       </w:r>
     </w:p>
     <w:p>
@@ -1965,90 +1945,58 @@
           <w:szCs w:val="24"/>
         </w:rPr>
       </w:pPr>
-      <w:r>
+    </w:p>
+    <w:p>
+      <w:pPr>
         <w:rPr>
           <w:color w:val="000000" w:themeColor="text1"/>
           <w:sz w:val="24"/>
           <w:szCs w:val="24"/>
         </w:rPr>
+      </w:pPr>
+    </w:p>
+    <w:p>
+      <w:pPr>
+        <w:rPr>
+          <w:color w:val="000000" w:themeColor="text1"/>
+          <w:sz w:val="24"/>
+          <w:szCs w:val="24"/>
+        </w:rPr>
+      </w:pPr>
+    </w:p>
+    <w:p>
+      <w:pPr>
+        <w:rPr>
+          <w:color w:val="000000" w:themeColor="text1"/>
+          <w:sz w:val="24"/>
+          <w:szCs w:val="24"/>
+        </w:rPr>
+      </w:pPr>
+      <w:r>
+        <w:rPr>
+          <w:color w:val="000000" w:themeColor="text1"/>
+          <w:sz w:val="24"/>
+          <w:szCs w:val="24"/>
+        </w:rPr>
         <w:lastRenderedPageBreak/>
-        <w:t>*</w:t>
-      </w:r>
+        <w:t>*To find all:</w:t>
+      </w:r>
+    </w:p>
+    <w:p>
+      <w:pPr>
+        <w:rPr>
+          <w:sz w:val="24"/>
+          <w:szCs w:val="24"/>
+        </w:rPr>
+      </w:pPr>
       <w:r>
         <w:rPr>
           <w:color w:val="000000" w:themeColor="text1"/>
           <w:sz w:val="24"/>
           <w:szCs w:val="24"/>
         </w:rPr>
-        <w:t xml:space="preserve"> To find by values,</w:t>
-      </w:r>
-      <w:r>
-        <w:rPr>
-          <w:color w:val="000000" w:themeColor="text1"/>
-          <w:sz w:val="24"/>
-          <w:szCs w:val="24"/>
-        </w:rPr>
-        <w:t xml:space="preserve"> send a string parameter which could be convert to json object. In that string include the attribute as key (ex: name) and value as object value. </w:t>
-      </w:r>
-    </w:p>
-    <w:p>
-      <w:pPr>
-        <w:rPr>
-          <w:b/>
-          <w:bCs/>
-          <w:color w:val="000000" w:themeColor="text1"/>
-          <w:sz w:val="24"/>
-          <w:szCs w:val="24"/>
-        </w:rPr>
-      </w:pPr>
-      <w:r>
-        <w:rPr>
-          <w:b/>
-          <w:bCs/>
-          <w:color w:val="000000" w:themeColor="text1"/>
-          <w:sz w:val="24"/>
-          <w:szCs w:val="24"/>
-        </w:rPr>
-        <w:t>*Same applies for admin, customer,</w:t>
-      </w:r>
-      <w:r>
-        <w:rPr>
-          <w:b/>
-          <w:bCs/>
-          <w:color w:val="000000" w:themeColor="text1"/>
-          <w:sz w:val="24"/>
-          <w:szCs w:val="24"/>
-        </w:rPr>
-        <w:t xml:space="preserve"> user,</w:t>
-      </w:r>
-      <w:r>
-        <w:rPr>
-          <w:b/>
-          <w:bCs/>
-          <w:color w:val="000000" w:themeColor="text1"/>
-          <w:sz w:val="24"/>
-          <w:szCs w:val="24"/>
-        </w:rPr>
-        <w:t xml:space="preserve"> service</w:t>
-      </w:r>
-      <w:r>
-        <w:rPr>
-          <w:b/>
-          <w:bCs/>
-          <w:color w:val="000000" w:themeColor="text1"/>
-          <w:sz w:val="24"/>
-          <w:szCs w:val="24"/>
-        </w:rPr>
-        <w:t>.</w:t>
-      </w:r>
-    </w:p>
-    <w:p>
-      <w:pPr>
-        <w:rPr>
-          <w:sz w:val="24"/>
-          <w:szCs w:val="24"/>
-        </w:rPr>
-      </w:pPr>
+        <w:tab/>
+      </w:r>
       <w:r>
         <w:rPr>
           <w:sz w:val="24"/>
@@ -2076,9 +2024,10 @@
     <w:p>
       <w:pPr>
         <w:rPr>
-          <w:rStyle w:val="Hyperlink"/>
-          <w:sz w:val="24"/>
-          <w:szCs w:val="24"/>
+          <w:color w:val="0563C1" w:themeColor="hyperlink"/>
+          <w:sz w:val="24"/>
+          <w:szCs w:val="24"/>
+          <w:u w:val="single"/>
         </w:rPr>
       </w:pPr>
       <w:r>
@@ -2090,7 +2039,16 @@
         <w:t>url: http://</w:t>
       </w:r>
       <w:r>
-        <w:t>localhost:3000/merchant?filter={"name":"jhohn"}</w:t>
+        <w:t>localhost:3000/</w:t>
+      </w:r>
+      <w:r>
+        <w:t xml:space="preserve"> </w:t>
+      </w:r>
+      <w:r>
+        <w:t>merchant</w:t>
+      </w:r>
+      <w:r>
+        <w:t xml:space="preserve"> /</w:t>
       </w:r>
     </w:p>
     <w:p>
@@ -2101,20 +2059,161 @@
           <w:szCs w:val="24"/>
         </w:rPr>
       </w:pPr>
-    </w:p>
-    <w:p>
-      <w:pPr>
-        <w:rPr>
-          <w:sz w:val="24"/>
-          <w:szCs w:val="24"/>
-        </w:rPr>
-      </w:pPr>
-    </w:p>
-    <w:p>
-      <w:pPr>
-        <w:rPr>
-          <w:b/>
-          <w:bCs/>
+      <w:r>
+        <w:rPr>
+          <w:color w:val="000000" w:themeColor="text1"/>
+          <w:sz w:val="24"/>
+          <w:szCs w:val="24"/>
+        </w:rPr>
+        <w:t>*</w:t>
+      </w:r>
+      <w:r>
+        <w:rPr>
+          <w:color w:val="000000" w:themeColor="text1"/>
+          <w:sz w:val="24"/>
+          <w:szCs w:val="24"/>
+        </w:rPr>
+        <w:t xml:space="preserve"> To find by values,</w:t>
+      </w:r>
+      <w:r>
+        <w:rPr>
+          <w:color w:val="000000" w:themeColor="text1"/>
+          <w:sz w:val="24"/>
+          <w:szCs w:val="24"/>
+        </w:rPr>
+        <w:t xml:space="preserve"> send a string parameter which could be </w:t>
+      </w:r>
+      <w:r>
+        <w:rPr>
+          <w:color w:val="000000" w:themeColor="text1"/>
+          <w:sz w:val="24"/>
+          <w:szCs w:val="24"/>
+        </w:rPr>
+        <w:t>convertible</w:t>
+      </w:r>
+      <w:r>
+        <w:rPr>
+          <w:color w:val="000000" w:themeColor="text1"/>
+          <w:sz w:val="24"/>
+          <w:szCs w:val="24"/>
+        </w:rPr>
+        <w:t xml:space="preserve"> to json object. In that string include the attribute as key (ex: name) and value as object value. </w:t>
+      </w:r>
+    </w:p>
+    <w:p>
+      <w:pPr>
+        <w:rPr>
+          <w:b/>
+          <w:bCs/>
+          <w:color w:val="000000" w:themeColor="text1"/>
+          <w:sz w:val="24"/>
+          <w:szCs w:val="24"/>
+        </w:rPr>
+      </w:pPr>
+      <w:r>
+        <w:rPr>
+          <w:b/>
+          <w:bCs/>
+          <w:color w:val="000000" w:themeColor="text1"/>
+          <w:sz w:val="24"/>
+          <w:szCs w:val="24"/>
+        </w:rPr>
+        <w:t>*Same applies for admin, customer,</w:t>
+      </w:r>
+      <w:r>
+        <w:rPr>
+          <w:b/>
+          <w:bCs/>
+          <w:color w:val="000000" w:themeColor="text1"/>
+          <w:sz w:val="24"/>
+          <w:szCs w:val="24"/>
+        </w:rPr>
+        <w:t xml:space="preserve"> user,</w:t>
+      </w:r>
+      <w:r>
+        <w:rPr>
+          <w:b/>
+          <w:bCs/>
+          <w:color w:val="000000" w:themeColor="text1"/>
+          <w:sz w:val="24"/>
+          <w:szCs w:val="24"/>
+        </w:rPr>
+        <w:t xml:space="preserve"> service</w:t>
+      </w:r>
+      <w:r>
+        <w:rPr>
+          <w:b/>
+          <w:bCs/>
+          <w:color w:val="000000" w:themeColor="text1"/>
+          <w:sz w:val="24"/>
+          <w:szCs w:val="24"/>
+        </w:rPr>
+        <w:t>.</w:t>
+      </w:r>
+    </w:p>
+    <w:p>
+      <w:pPr>
+        <w:rPr>
+          <w:sz w:val="24"/>
+          <w:szCs w:val="24"/>
+        </w:rPr>
+      </w:pPr>
+      <w:r>
+        <w:rPr>
+          <w:sz w:val="24"/>
+          <w:szCs w:val="24"/>
+        </w:rPr>
+        <w:t>Request:  get</w:t>
+      </w:r>
+    </w:p>
+    <w:p>
+      <w:pPr>
+        <w:rPr>
+          <w:sz w:val="24"/>
+          <w:szCs w:val="24"/>
+        </w:rPr>
+      </w:pPr>
+      <w:r>
+        <w:rPr>
+          <w:sz w:val="24"/>
+          <w:szCs w:val="24"/>
+        </w:rPr>
+        <w:tab/>
+        <w:t>Data Type: json</w:t>
+      </w:r>
+    </w:p>
+    <w:p>
+      <w:pPr>
+        <w:rPr>
+          <w:rStyle w:val="Hyperlink"/>
+          <w:sz w:val="24"/>
+          <w:szCs w:val="24"/>
+        </w:rPr>
+      </w:pPr>
+      <w:r>
+        <w:rPr>
+          <w:sz w:val="24"/>
+          <w:szCs w:val="24"/>
+        </w:rPr>
+        <w:tab/>
+        <w:t>url: http://</w:t>
+      </w:r>
+      <w:r>
+        <w:t>localhost:3000/merchant?filter={"name":"john"}</w:t>
+      </w:r>
+    </w:p>
+    <w:p>
+      <w:pPr>
+        <w:rPr>
+          <w:color w:val="000000" w:themeColor="text1"/>
+          <w:sz w:val="24"/>
+          <w:szCs w:val="24"/>
+        </w:rPr>
+      </w:pPr>
+    </w:p>
+    <w:p>
+      <w:pPr>
+        <w:rPr>
           <w:sz w:val="24"/>
           <w:szCs w:val="24"/>
         </w:rPr>
@@ -2130,9 +2229,7 @@
           <w:u w:val="single"/>
         </w:rPr>
       </w:pPr>
-    </w:p>
-    <w:p>
-      <w:pPr>
+      <w:r>
         <w:rPr>
           <w:b/>
           <w:bCs/>
@@ -2140,8 +2237,109 @@
           <w:szCs w:val="24"/>
           <w:u w:val="single"/>
         </w:rPr>
-      </w:pPr>
-      <w:r>
+        <w:t>Customer</w:t>
+      </w:r>
+    </w:p>
+    <w:p>
+      <w:pPr>
+        <w:rPr>
+          <w:sz w:val="24"/>
+          <w:szCs w:val="24"/>
+        </w:rPr>
+      </w:pPr>
+      <w:r>
+        <w:rPr>
+          <w:sz w:val="24"/>
+          <w:szCs w:val="24"/>
+        </w:rPr>
+        <w:t>Data transfer object</w:t>
+      </w:r>
+    </w:p>
+    <w:p>
+      <w:pPr>
+        <w:rPr>
+          <w:sz w:val="24"/>
+          <w:szCs w:val="24"/>
+        </w:rPr>
+      </w:pPr>
+      <w:r>
+        <w:rPr>
+          <w:sz w:val="24"/>
+          <w:szCs w:val="24"/>
+        </w:rPr>
+        <w:t>CustomerDto{</w:t>
+      </w:r>
+    </w:p>
+    <w:p>
+      <w:pPr>
+        <w:rPr>
+          <w:sz w:val="24"/>
+          <w:szCs w:val="24"/>
+        </w:rPr>
+      </w:pPr>
+      <w:r>
+        <w:rPr>
+          <w:sz w:val="24"/>
+          <w:szCs w:val="24"/>
+        </w:rPr>
+        <w:t xml:space="preserve">    user:Types.ObjectId;</w:t>
+      </w:r>
+    </w:p>
+    <w:p>
+      <w:pPr>
+        <w:rPr>
+          <w:sz w:val="24"/>
+          <w:szCs w:val="24"/>
+        </w:rPr>
+      </w:pPr>
+      <w:r>
+        <w:rPr>
+          <w:sz w:val="24"/>
+          <w:szCs w:val="24"/>
+        </w:rPr>
+        <w:t xml:space="preserve">    firstName:string;</w:t>
+      </w:r>
+    </w:p>
+    <w:p>
+      <w:pPr>
+        <w:rPr>
+          <w:sz w:val="24"/>
+          <w:szCs w:val="24"/>
+        </w:rPr>
+      </w:pPr>
+      <w:r>
+        <w:rPr>
+          <w:sz w:val="24"/>
+          <w:szCs w:val="24"/>
+        </w:rPr>
+        <w:t xml:space="preserve">    lastName:string;</w:t>
+      </w:r>
+    </w:p>
+    <w:p>
+      <w:pPr>
+        <w:rPr>
+          <w:sz w:val="24"/>
+          <w:szCs w:val="24"/>
+        </w:rPr>
+      </w:pPr>
+      <w:r>
+        <w:rPr>
+          <w:sz w:val="24"/>
+          <w:szCs w:val="24"/>
+        </w:rPr>
+        <w:t>}</w:t>
+      </w:r>
+    </w:p>
+    <w:p>
+      <w:pPr>
+        <w:rPr>
+          <w:sz w:val="24"/>
+          <w:szCs w:val="24"/>
+        </w:rPr>
+      </w:pPr>
+    </w:p>
+    <w:p>
+      <w:pPr>
         <w:rPr>
           <w:b/>
           <w:bCs/>
@@ -2149,6 +2347,15 @@
           <w:szCs w:val="24"/>
           <w:u w:val="single"/>
         </w:rPr>
+      </w:pPr>
+      <w:r>
+        <w:rPr>
+          <w:b/>
+          <w:bCs/>
+          <w:sz w:val="24"/>
+          <w:szCs w:val="24"/>
+          <w:u w:val="single"/>
+        </w:rPr>
         <w:t>Service</w:t>
       </w:r>
     </w:p>
@@ -2196,7 +2403,7 @@
           <w:sz w:val="24"/>
           <w:szCs w:val="24"/>
         </w:rPr>
-        <w:t xml:space="preserve">    readonly merchant: Types.ObjectId</w:t>
+        <w:t xml:space="preserve">    merchant: Types.ObjectId</w:t>
       </w:r>
     </w:p>
     <w:p>
@@ -2212,7 +2419,7 @@
           <w:sz w:val="24"/>
           <w:szCs w:val="24"/>
         </w:rPr>
-        <w:t xml:space="preserve">    readonly name: string</w:t>
+        <w:t xml:space="preserve">    name: string</w:t>
       </w:r>
     </w:p>
     <w:p>
@@ -2228,7 +2435,7 @@
           <w:sz w:val="24"/>
           <w:szCs w:val="24"/>
         </w:rPr>
-        <w:t xml:space="preserve">    readonly price: numbe</w:t>
+        <w:t xml:space="preserve">    price: numbe</w:t>
       </w:r>
       <w:r>
         <w:rPr>
@@ -2251,7 +2458,7 @@
           <w:sz w:val="24"/>
           <w:szCs w:val="24"/>
         </w:rPr>
-        <w:t xml:space="preserve">    readonly duration: number</w:t>
+        <w:t xml:space="preserve">    duration: number</w:t>
       </w:r>
     </w:p>
     <w:p>
@@ -2267,7 +2474,8 @@
           <w:sz w:val="24"/>
           <w:szCs w:val="24"/>
         </w:rPr>
-        <w:t xml:space="preserve">    readonly type: string</w:t>
+        <w:lastRenderedPageBreak/>
+        <w:t xml:space="preserve">    type: string</w:t>
       </w:r>
       <w:r>
         <w:rPr>
@@ -2313,7 +2521,7 @@
           <w:sz w:val="24"/>
           <w:szCs w:val="24"/>
         </w:rPr>
-        <w:t xml:space="preserve">    readonly maxCount: number</w:t>
+        <w:t xml:space="preserve">    maxCount: number</w:t>
       </w:r>
       <w:r>
         <w:rPr>
@@ -2352,7 +2560,7 @@
           <w:sz w:val="24"/>
           <w:szCs w:val="24"/>
         </w:rPr>
-        <w:t xml:space="preserve">    readonly deleted: boolean;</w:t>
+        <w:t xml:space="preserve">    deleted: boolean;</w:t>
       </w:r>
       <w:r>
         <w:rPr>
@@ -2476,7 +2684,7 @@
         </w:rPr>
         <w:t xml:space="preserve">url: </w:t>
       </w:r>
-      <w:hyperlink r:id="rId7" w:history="1">
+      <w:hyperlink r:id="rId8" w:history="1">
         <w:r>
           <w:rPr>
             <w:rStyle w:val="Hyperlink"/>
@@ -2513,7 +2721,6 @@
           <w:szCs w:val="24"/>
           <w:u w:val="single"/>
         </w:rPr>
-        <w:lastRenderedPageBreak/>
         <w:t>Appointment</w:t>
       </w:r>
     </w:p>
@@ -3469,7 +3676,16 @@
           <w:sz w:val="24"/>
           <w:szCs w:val="24"/>
         </w:rPr>
-        <w:t>the service is token based no need of time slot, if it is time based no need of token</w:t>
+        <w:t xml:space="preserve">the service is token based no need of time slot, if it is time based no need of </w:t>
+      </w:r>
+      <w:r>
+        <w:rPr>
+          <w:b/>
+          <w:bCs/>
+          <w:sz w:val="24"/>
+          <w:szCs w:val="24"/>
+        </w:rPr>
+        <w:t>token.</w:t>
       </w:r>
     </w:p>
     <w:p>
@@ -3516,14 +3732,7 @@
           <w:sz w:val="24"/>
           <w:szCs w:val="24"/>
         </w:rPr>
-        <w:t xml:space="preserve">Request:  </w:t>
-      </w:r>
-      <w:r>
-        <w:rPr>
-          <w:sz w:val="24"/>
-          <w:szCs w:val="24"/>
-        </w:rPr>
-        <w:t>post</w:t>
+        <w:t>Request:  post</w:t>
       </w:r>
     </w:p>
     <w:p>
@@ -3554,10 +3763,11 @@
           <w:sz w:val="24"/>
           <w:szCs w:val="24"/>
         </w:rPr>
+        <w:lastRenderedPageBreak/>
         <w:tab/>
         <w:t xml:space="preserve">url: </w:t>
       </w:r>
-      <w:hyperlink r:id="rId8" w:history="1">
+      <w:hyperlink r:id="rId9" w:history="1">
         <w:r>
           <w:rPr>
             <w:rStyle w:val="Hyperlink"/>
@@ -4174,7 +4384,6 @@
           <w:sz w:val="24"/>
           <w:szCs w:val="24"/>
         </w:rPr>
-        <w:lastRenderedPageBreak/>
         <w:t>To get appointments of logged in user:</w:t>
       </w:r>
     </w:p>
@@ -4191,20 +4400,7 @@
           <w:szCs w:val="24"/>
         </w:rPr>
         <w:tab/>
-      </w:r>
-      <w:r>
-        <w:rPr>
-          <w:sz w:val="24"/>
-          <w:szCs w:val="24"/>
-        </w:rPr>
-        <w:t xml:space="preserve">Request:  </w:t>
-      </w:r>
-      <w:r>
-        <w:rPr>
-          <w:sz w:val="24"/>
-          <w:szCs w:val="24"/>
-        </w:rPr>
-        <w:t>get</w:t>
+        <w:t>Request:  get</w:t>
       </w:r>
     </w:p>
     <w:p>
@@ -4238,22 +4434,14 @@
         <w:tab/>
         <w:t xml:space="preserve">url: </w:t>
       </w:r>
-      <w:hyperlink r:id="rId9" w:history="1">
+      <w:hyperlink r:id="rId10" w:history="1">
         <w:r>
           <w:rPr>
             <w:rStyle w:val="Hyperlink"/>
             <w:sz w:val="24"/>
             <w:szCs w:val="24"/>
           </w:rPr>
-          <w:t>http://localhost:3000/</w:t>
-        </w:r>
-        <w:r>
-          <w:rPr>
-            <w:rStyle w:val="Hyperlink"/>
-            <w:sz w:val="24"/>
-            <w:szCs w:val="24"/>
-          </w:rPr>
-          <w:t>appointment/me</w:t>
+          <w:t>http://localhost:3000/appointment/me</w:t>
         </w:r>
       </w:hyperlink>
     </w:p>

</xml_diff>